<commit_message>
hope there are no conflicts
</commit_message>
<xml_diff>
--- a/anul_3/s_2/TII/lab4/Raport_Lab_4_Chihai_Adrian.docx
+++ b/anul_3/s_2/TII/lab4/Raport_Lab_4_Chihai_Adrian.docx
@@ -399,16 +399,16 @@
           <w:szCs w:val="40"/>
           <w:lang w:val="ro-RO"/>
         </w:rPr>
-        <w:t>Lucrarea de laborator Nr. 3</w:t>
-      </w:r>
-      <w:r>
-        <w:rPr>
-          <w:rStyle w:val="eop"/>
+        <w:t xml:space="preserve">Lucrarea de laborator Nr. </w:t>
+      </w:r>
+      <w:r>
+        <w:rPr>
+          <w:rStyle w:val="normaltextrun"/>
           <w:sz w:val="40"/>
           <w:szCs w:val="40"/>
-          <w:lang w:val="en-US"/>
-        </w:rPr>
-        <w:t> </w:t>
+          <w:lang w:val="ro-RO"/>
+        </w:rPr>
+        <w:t>4</w:t>
       </w:r>
     </w:p>
     <w:p>
@@ -981,6 +981,7 @@
       </w:pPr>
       <w:r>
         <w:rPr>
+          <w:noProof/>
           <w:lang w:val="en-US"/>
         </w:rPr>
         <w:drawing>
@@ -1051,11 +1052,18 @@
         <w:rPr>
           <w:lang w:val="en-US"/>
         </w:rPr>
-        <w:t>Găsirea biților care afișează mesajul “Password is incorrect”</w:t>
-      </w:r>
-    </w:p>
-    <w:p>
-      <w:pPr>
+        <w:t xml:space="preserve">Găsirea </w:t>
+      </w:r>
+      <w:r>
+        <w:rPr>
+          <w:lang w:val="en-US"/>
+        </w:rPr>
+        <w:t>instructiunii care face verificarea parolei</w:t>
+      </w:r>
+    </w:p>
+    <w:p>
+      <w:pPr>
+        <w:pStyle w:val="ListParagraph"/>
         <w:rPr>
           <w:lang w:val="en-US"/>
         </w:rPr>
@@ -1065,10 +1073,10 @@
           <w:noProof/>
         </w:rPr>
         <w:drawing>
-          <wp:inline distT="0" distB="0" distL="0" distR="0" wp14:anchorId="42D0D09A" wp14:editId="70B239CB">
-            <wp:extent cx="5940425" cy="2780665"/>
-            <wp:effectExtent l="0" t="0" r="3175" b="635"/>
-            <wp:docPr id="2146475338" name="Picture 1"/>
+          <wp:inline distT="0" distB="0" distL="0" distR="0" wp14:anchorId="15016284" wp14:editId="2DB9C765">
+            <wp:extent cx="5940425" cy="3325495"/>
+            <wp:effectExtent l="0" t="0" r="3175" b="8255"/>
+            <wp:docPr id="195389395" name="Picture 1"/>
             <wp:cNvGraphicFramePr>
               <a:graphicFrameLocks xmlns:a="http://schemas.openxmlformats.org/drawingml/2006/main" noChangeAspect="1"/>
             </wp:cNvGraphicFramePr>
@@ -1097,7 +1105,7 @@
                   <pic:spPr bwMode="auto">
                     <a:xfrm>
                       <a:off x="0" y="0"/>
-                      <a:ext cx="5940425" cy="2780665"/>
+                      <a:ext cx="5940425" cy="3325495"/>
                     </a:xfrm>
                     <a:prstGeom prst="rect">
                       <a:avLst/>
@@ -1122,30 +1130,21 @@
           <w:numId w:val="1"/>
         </w:numPr>
         <w:rPr>
-          <w:b/>
-          <w:bCs/>
-          <w:sz w:val="28"/>
-          <w:szCs w:val="28"/>
-          <w:lang w:val="ro-RO"/>
-        </w:rPr>
-      </w:pPr>
-      <w:r>
-        <w:rPr>
-          <w:sz w:val="28"/>
-          <w:szCs w:val="28"/>
-          <w:lang w:val="ro-RO"/>
-        </w:rPr>
-        <w:t>Biții modificați pentru a returna password is accepted</w:t>
-      </w:r>
-    </w:p>
-    <w:p>
-      <w:pPr>
-        <w:rPr>
-          <w:b/>
-          <w:bCs/>
-          <w:sz w:val="28"/>
-          <w:szCs w:val="28"/>
-          <w:lang w:val="ro-RO"/>
+          <w:lang w:val="en-US"/>
+        </w:rPr>
+      </w:pPr>
+      <w:r>
+        <w:rPr>
+          <w:lang w:val="en-US"/>
+        </w:rPr>
+        <w:t>Negarea instructiunii if</w:t>
+      </w:r>
+    </w:p>
+    <w:p>
+      <w:pPr>
+        <w:pStyle w:val="ListParagraph"/>
+        <w:rPr>
+          <w:lang w:val="en-US"/>
         </w:rPr>
       </w:pPr>
       <w:r>
@@ -1153,10 +1152,10 @@
           <w:noProof/>
         </w:rPr>
         <w:drawing>
-          <wp:inline distT="0" distB="0" distL="0" distR="0" wp14:anchorId="32E56C98" wp14:editId="269657C7">
-            <wp:extent cx="5940425" cy="2962910"/>
-            <wp:effectExtent l="0" t="0" r="3175" b="8890"/>
-            <wp:docPr id="1636418028" name="Picture 3"/>
+          <wp:inline distT="0" distB="0" distL="0" distR="0" wp14:anchorId="7B820276" wp14:editId="77DE61A9">
+            <wp:extent cx="3517265" cy="1323975"/>
+            <wp:effectExtent l="0" t="0" r="6985" b="9525"/>
+            <wp:docPr id="710858577" name="Picture 3"/>
             <wp:cNvGraphicFramePr>
               <a:graphicFrameLocks xmlns:a="http://schemas.openxmlformats.org/drawingml/2006/main" noChangeAspect="1"/>
             </wp:cNvGraphicFramePr>
@@ -1164,13 +1163,13 @@
               <a:graphicData uri="http://schemas.openxmlformats.org/drawingml/2006/picture">
                 <pic:pic xmlns:pic="http://schemas.openxmlformats.org/drawingml/2006/picture">
                   <pic:nvPicPr>
-                    <pic:cNvPr id="0" name="Picture 8"/>
+                    <pic:cNvPr id="0" name="Picture 5"/>
                     <pic:cNvPicPr>
                       <a:picLocks noChangeAspect="1" noChangeArrowheads="1"/>
                     </pic:cNvPicPr>
                   </pic:nvPicPr>
                   <pic:blipFill>
-                    <a:blip r:embed="rId8" cstate="print">
+                    <a:blip r:embed="rId8">
                       <a:extLst>
                         <a:ext uri="{28A0092B-C50C-407E-A947-70E740481C1C}">
                           <a14:useLocalDpi xmlns:a14="http://schemas.microsoft.com/office/drawing/2010/main" val="0"/>
@@ -1185,7 +1184,7 @@
                   <pic:spPr bwMode="auto">
                     <a:xfrm>
                       <a:off x="0" y="0"/>
-                      <a:ext cx="5940425" cy="2962910"/>
+                      <a:ext cx="3517265" cy="1323975"/>
                     </a:xfrm>
                     <a:prstGeom prst="rect">
                       <a:avLst/>
@@ -1204,34 +1203,9 @@
     </w:p>
     <w:p>
       <w:pPr>
-        <w:rPr>
-          <w:b/>
-          <w:bCs/>
-          <w:sz w:val="28"/>
-          <w:szCs w:val="28"/>
-          <w:lang w:val="ro-RO"/>
-        </w:rPr>
-      </w:pPr>
-    </w:p>
-    <w:p>
-      <w:pPr>
-        <w:rPr>
-          <w:b/>
-          <w:bCs/>
-          <w:sz w:val="28"/>
-          <w:szCs w:val="28"/>
-          <w:lang w:val="ro-RO"/>
-        </w:rPr>
-      </w:pPr>
-    </w:p>
-    <w:p>
-      <w:pPr>
-        <w:rPr>
-          <w:b/>
-          <w:bCs/>
-          <w:sz w:val="28"/>
-          <w:szCs w:val="28"/>
-          <w:lang w:val="ro-RO"/>
+        <w:pStyle w:val="ListParagraph"/>
+        <w:rPr>
+          <w:lang w:val="en-US"/>
         </w:rPr>
       </w:pPr>
     </w:p>
@@ -1256,14 +1230,12 @@
           <w:szCs w:val="28"/>
           <w:lang w:val="ro-RO"/>
         </w:rPr>
-        <w:lastRenderedPageBreak/>
         <w:t>Testarea exe-ului modificat</w:t>
       </w:r>
     </w:p>
     <w:p>
       <w:pPr>
-        <w:ind w:left="360"/>
-        <w:jc w:val="center"/>
+        <w:pStyle w:val="ListParagraph"/>
         <w:rPr>
           <w:b/>
           <w:bCs/>
@@ -1277,10 +1249,10 @@
           <w:noProof/>
         </w:rPr>
         <w:drawing>
-          <wp:inline distT="0" distB="0" distL="0" distR="0" wp14:anchorId="5DAC2144" wp14:editId="7CA573A8">
-            <wp:extent cx="5079316" cy="1306286"/>
-            <wp:effectExtent l="0" t="0" r="7620" b="8255"/>
-            <wp:docPr id="699320248" name="Picture 4"/>
+          <wp:inline distT="0" distB="0" distL="0" distR="0" wp14:anchorId="7215DF25" wp14:editId="281D7937">
+            <wp:extent cx="3792220" cy="1924050"/>
+            <wp:effectExtent l="0" t="0" r="0" b="0"/>
+            <wp:docPr id="1732645617" name="Picture 4"/>
             <wp:cNvGraphicFramePr>
               <a:graphicFrameLocks xmlns:a="http://schemas.openxmlformats.org/drawingml/2006/main" noChangeAspect="1"/>
             </wp:cNvGraphicFramePr>
@@ -1288,7 +1260,7 @@
               <a:graphicData uri="http://schemas.openxmlformats.org/drawingml/2006/picture">
                 <pic:pic xmlns:pic="http://schemas.openxmlformats.org/drawingml/2006/picture">
                   <pic:nvPicPr>
-                    <pic:cNvPr id="0" name="Picture 10"/>
+                    <pic:cNvPr id="0" name="Picture 7"/>
                     <pic:cNvPicPr>
                       <a:picLocks noChangeAspect="1" noChangeArrowheads="1"/>
                     </pic:cNvPicPr>
@@ -1309,7 +1281,7 @@
                   <pic:spPr bwMode="auto">
                     <a:xfrm>
                       <a:off x="0" y="0"/>
-                      <a:ext cx="5121492" cy="1317133"/>
+                      <a:ext cx="3792220" cy="1924050"/>
                     </a:xfrm>
                     <a:prstGeom prst="rect">
                       <a:avLst/>
@@ -1420,7 +1392,7 @@
   <w:abstractNum w:abstractNumId="0" w15:restartNumberingAfterBreak="0">
     <w:nsid w:val="7EB23F3D"/>
     <w:multiLevelType w:val="hybridMultilevel"/>
-    <w:tmpl w:val="21BA2878"/>
+    <w:tmpl w:val="9496DB1E"/>
     <w:lvl w:ilvl="0" w:tplc="04090001">
       <w:start w:val="1"/>
       <w:numFmt w:val="bullet"/>

</xml_diff>